<commit_message>
Reto 35 - Validacion Provincia - capturas
</commit_message>
<xml_diff>
--- a/placas/CAPTURAS.docx
+++ b/placas/CAPTURAS.docx
@@ -535,6 +535,567 @@
                     <a:ln>
                       <a:noFill/>
                     </a:ln>
+                  </pic:spPr>
+                </pic:pic>
+              </a:graphicData>
+            </a:graphic>
+          </wp:inline>
+        </w:drawing>
+      </w:r>
+    </w:p>
+    <w:p>
+      <w:r>
+        <w:t>VALIDACION PROVINCIA</w:t>
+      </w:r>
+    </w:p>
+    <w:p>
+      <w:r>
+        <w:rPr>
+          <w:noProof/>
+        </w:rPr>
+        <w:drawing>
+          <wp:inline distT="0" distB="0" distL="0" distR="0" wp14:anchorId="09E2CC33" wp14:editId="362E6F2E">
+            <wp:extent cx="5400040" cy="1271905"/>
+            <wp:effectExtent l="0" t="0" r="0" b="4445"/>
+            <wp:docPr id="13" name="Imagen 13"/>
+            <wp:cNvGraphicFramePr>
+              <a:graphicFrameLocks xmlns:a="http://schemas.openxmlformats.org/drawingml/2006/main" noChangeAspect="1"/>
+            </wp:cNvGraphicFramePr>
+            <a:graphic xmlns:a="http://schemas.openxmlformats.org/drawingml/2006/main">
+              <a:graphicData uri="http://schemas.openxmlformats.org/drawingml/2006/picture">
+                <pic:pic xmlns:pic="http://schemas.openxmlformats.org/drawingml/2006/picture">
+                  <pic:nvPicPr>
+                    <pic:cNvPr id="13" name="Imagen 13"/>
+                    <pic:cNvPicPr/>
+                  </pic:nvPicPr>
+                  <pic:blipFill>
+                    <a:blip r:embed="rId14">
+                      <a:extLst>
+                        <a:ext uri="{28A0092B-C50C-407E-A947-70E740481C1C}">
+                          <a14:useLocalDpi xmlns:a14="http://schemas.microsoft.com/office/drawing/2010/main" val="0"/>
+                        </a:ext>
+                      </a:extLst>
+                    </a:blip>
+                    <a:stretch>
+                      <a:fillRect/>
+                    </a:stretch>
+                  </pic:blipFill>
+                  <pic:spPr>
+                    <a:xfrm>
+                      <a:off x="0" y="0"/>
+                      <a:ext cx="5400040" cy="1271905"/>
+                    </a:xfrm>
+                    <a:prstGeom prst="rect">
+                      <a:avLst/>
+                    </a:prstGeom>
+                  </pic:spPr>
+                </pic:pic>
+              </a:graphicData>
+            </a:graphic>
+          </wp:inline>
+        </w:drawing>
+      </w:r>
+      <w:r>
+        <w:rPr>
+          <w:noProof/>
+        </w:rPr>
+        <w:drawing>
+          <wp:inline distT="0" distB="0" distL="0" distR="0" wp14:anchorId="0709ADBC" wp14:editId="016BD119">
+            <wp:extent cx="5400040" cy="1176020"/>
+            <wp:effectExtent l="0" t="0" r="0" b="5080"/>
+            <wp:docPr id="14" name="Imagen 14"/>
+            <wp:cNvGraphicFramePr>
+              <a:graphicFrameLocks xmlns:a="http://schemas.openxmlformats.org/drawingml/2006/main" noChangeAspect="1"/>
+            </wp:cNvGraphicFramePr>
+            <a:graphic xmlns:a="http://schemas.openxmlformats.org/drawingml/2006/main">
+              <a:graphicData uri="http://schemas.openxmlformats.org/drawingml/2006/picture">
+                <pic:pic xmlns:pic="http://schemas.openxmlformats.org/drawingml/2006/picture">
+                  <pic:nvPicPr>
+                    <pic:cNvPr id="14" name="Imagen 14"/>
+                    <pic:cNvPicPr/>
+                  </pic:nvPicPr>
+                  <pic:blipFill>
+                    <a:blip r:embed="rId15" cstate="print">
+                      <a:extLst>
+                        <a:ext uri="{28A0092B-C50C-407E-A947-70E740481C1C}">
+                          <a14:useLocalDpi xmlns:a14="http://schemas.microsoft.com/office/drawing/2010/main" val="0"/>
+                        </a:ext>
+                      </a:extLst>
+                    </a:blip>
+                    <a:stretch>
+                      <a:fillRect/>
+                    </a:stretch>
+                  </pic:blipFill>
+                  <pic:spPr>
+                    <a:xfrm>
+                      <a:off x="0" y="0"/>
+                      <a:ext cx="5400040" cy="1176020"/>
+                    </a:xfrm>
+                    <a:prstGeom prst="rect">
+                      <a:avLst/>
+                    </a:prstGeom>
+                  </pic:spPr>
+                </pic:pic>
+              </a:graphicData>
+            </a:graphic>
+          </wp:inline>
+        </w:drawing>
+      </w:r>
+      <w:r>
+        <w:rPr>
+          <w:noProof/>
+        </w:rPr>
+        <w:drawing>
+          <wp:inline distT="0" distB="0" distL="0" distR="0" wp14:anchorId="2579AC9A" wp14:editId="08911064">
+            <wp:extent cx="5400040" cy="1254125"/>
+            <wp:effectExtent l="0" t="0" r="0" b="3175"/>
+            <wp:docPr id="15" name="Imagen 15"/>
+            <wp:cNvGraphicFramePr>
+              <a:graphicFrameLocks xmlns:a="http://schemas.openxmlformats.org/drawingml/2006/main" noChangeAspect="1"/>
+            </wp:cNvGraphicFramePr>
+            <a:graphic xmlns:a="http://schemas.openxmlformats.org/drawingml/2006/main">
+              <a:graphicData uri="http://schemas.openxmlformats.org/drawingml/2006/picture">
+                <pic:pic xmlns:pic="http://schemas.openxmlformats.org/drawingml/2006/picture">
+                  <pic:nvPicPr>
+                    <pic:cNvPr id="15" name="Imagen 15"/>
+                    <pic:cNvPicPr/>
+                  </pic:nvPicPr>
+                  <pic:blipFill>
+                    <a:blip r:embed="rId16">
+                      <a:extLst>
+                        <a:ext uri="{28A0092B-C50C-407E-A947-70E740481C1C}">
+                          <a14:useLocalDpi xmlns:a14="http://schemas.microsoft.com/office/drawing/2010/main" val="0"/>
+                        </a:ext>
+                      </a:extLst>
+                    </a:blip>
+                    <a:stretch>
+                      <a:fillRect/>
+                    </a:stretch>
+                  </pic:blipFill>
+                  <pic:spPr>
+                    <a:xfrm>
+                      <a:off x="0" y="0"/>
+                      <a:ext cx="5400040" cy="1254125"/>
+                    </a:xfrm>
+                    <a:prstGeom prst="rect">
+                      <a:avLst/>
+                    </a:prstGeom>
+                  </pic:spPr>
+                </pic:pic>
+              </a:graphicData>
+            </a:graphic>
+          </wp:inline>
+        </w:drawing>
+      </w:r>
+      <w:r>
+        <w:rPr>
+          <w:noProof/>
+        </w:rPr>
+        <w:drawing>
+          <wp:inline distT="0" distB="0" distL="0" distR="0" wp14:anchorId="4B0A3AF5" wp14:editId="53BA3A21">
+            <wp:extent cx="5400040" cy="1233805"/>
+            <wp:effectExtent l="0" t="0" r="0" b="4445"/>
+            <wp:docPr id="16" name="Imagen 16"/>
+            <wp:cNvGraphicFramePr>
+              <a:graphicFrameLocks xmlns:a="http://schemas.openxmlformats.org/drawingml/2006/main" noChangeAspect="1"/>
+            </wp:cNvGraphicFramePr>
+            <a:graphic xmlns:a="http://schemas.openxmlformats.org/drawingml/2006/main">
+              <a:graphicData uri="http://schemas.openxmlformats.org/drawingml/2006/picture">
+                <pic:pic xmlns:pic="http://schemas.openxmlformats.org/drawingml/2006/picture">
+                  <pic:nvPicPr>
+                    <pic:cNvPr id="16" name="Imagen 16"/>
+                    <pic:cNvPicPr/>
+                  </pic:nvPicPr>
+                  <pic:blipFill>
+                    <a:blip r:embed="rId17">
+                      <a:extLst>
+                        <a:ext uri="{28A0092B-C50C-407E-A947-70E740481C1C}">
+                          <a14:useLocalDpi xmlns:a14="http://schemas.microsoft.com/office/drawing/2010/main" val="0"/>
+                        </a:ext>
+                      </a:extLst>
+                    </a:blip>
+                    <a:stretch>
+                      <a:fillRect/>
+                    </a:stretch>
+                  </pic:blipFill>
+                  <pic:spPr>
+                    <a:xfrm>
+                      <a:off x="0" y="0"/>
+                      <a:ext cx="5400040" cy="1233805"/>
+                    </a:xfrm>
+                    <a:prstGeom prst="rect">
+                      <a:avLst/>
+                    </a:prstGeom>
+                  </pic:spPr>
+                </pic:pic>
+              </a:graphicData>
+            </a:graphic>
+          </wp:inline>
+        </w:drawing>
+      </w:r>
+      <w:r>
+        <w:rPr>
+          <w:noProof/>
+        </w:rPr>
+        <w:lastRenderedPageBreak/>
+        <w:drawing>
+          <wp:inline distT="0" distB="0" distL="0" distR="0" wp14:anchorId="6CAF06D4" wp14:editId="18D6D143">
+            <wp:extent cx="5400040" cy="1248410"/>
+            <wp:effectExtent l="0" t="0" r="0" b="8890"/>
+            <wp:docPr id="17" name="Imagen 17"/>
+            <wp:cNvGraphicFramePr>
+              <a:graphicFrameLocks xmlns:a="http://schemas.openxmlformats.org/drawingml/2006/main" noChangeAspect="1"/>
+            </wp:cNvGraphicFramePr>
+            <a:graphic xmlns:a="http://schemas.openxmlformats.org/drawingml/2006/main">
+              <a:graphicData uri="http://schemas.openxmlformats.org/drawingml/2006/picture">
+                <pic:pic xmlns:pic="http://schemas.openxmlformats.org/drawingml/2006/picture">
+                  <pic:nvPicPr>
+                    <pic:cNvPr id="17" name="Imagen 17"/>
+                    <pic:cNvPicPr/>
+                  </pic:nvPicPr>
+                  <pic:blipFill>
+                    <a:blip r:embed="rId18">
+                      <a:extLst>
+                        <a:ext uri="{28A0092B-C50C-407E-A947-70E740481C1C}">
+                          <a14:useLocalDpi xmlns:a14="http://schemas.microsoft.com/office/drawing/2010/main" val="0"/>
+                        </a:ext>
+                      </a:extLst>
+                    </a:blip>
+                    <a:stretch>
+                      <a:fillRect/>
+                    </a:stretch>
+                  </pic:blipFill>
+                  <pic:spPr>
+                    <a:xfrm>
+                      <a:off x="0" y="0"/>
+                      <a:ext cx="5400040" cy="1248410"/>
+                    </a:xfrm>
+                    <a:prstGeom prst="rect">
+                      <a:avLst/>
+                    </a:prstGeom>
+                  </pic:spPr>
+                </pic:pic>
+              </a:graphicData>
+            </a:graphic>
+          </wp:inline>
+        </w:drawing>
+      </w:r>
+      <w:r>
+        <w:rPr>
+          <w:noProof/>
+        </w:rPr>
+        <w:drawing>
+          <wp:inline distT="0" distB="0" distL="0" distR="0" wp14:anchorId="71AF9676" wp14:editId="5CE3A988">
+            <wp:extent cx="5400040" cy="1463040"/>
+            <wp:effectExtent l="0" t="0" r="0" b="3810"/>
+            <wp:docPr id="18" name="Imagen 18"/>
+            <wp:cNvGraphicFramePr>
+              <a:graphicFrameLocks xmlns:a="http://schemas.openxmlformats.org/drawingml/2006/main" noChangeAspect="1"/>
+            </wp:cNvGraphicFramePr>
+            <a:graphic xmlns:a="http://schemas.openxmlformats.org/drawingml/2006/main">
+              <a:graphicData uri="http://schemas.openxmlformats.org/drawingml/2006/picture">
+                <pic:pic xmlns:pic="http://schemas.openxmlformats.org/drawingml/2006/picture">
+                  <pic:nvPicPr>
+                    <pic:cNvPr id="18" name="Imagen 18"/>
+                    <pic:cNvPicPr/>
+                  </pic:nvPicPr>
+                  <pic:blipFill>
+                    <a:blip r:embed="rId19">
+                      <a:extLst>
+                        <a:ext uri="{28A0092B-C50C-407E-A947-70E740481C1C}">
+                          <a14:useLocalDpi xmlns:a14="http://schemas.microsoft.com/office/drawing/2010/main" val="0"/>
+                        </a:ext>
+                      </a:extLst>
+                    </a:blip>
+                    <a:stretch>
+                      <a:fillRect/>
+                    </a:stretch>
+                  </pic:blipFill>
+                  <pic:spPr>
+                    <a:xfrm>
+                      <a:off x="0" y="0"/>
+                      <a:ext cx="5400040" cy="1463040"/>
+                    </a:xfrm>
+                    <a:prstGeom prst="rect">
+                      <a:avLst/>
+                    </a:prstGeom>
+                  </pic:spPr>
+                </pic:pic>
+              </a:graphicData>
+            </a:graphic>
+          </wp:inline>
+        </w:drawing>
+      </w:r>
+      <w:r>
+        <w:rPr>
+          <w:noProof/>
+        </w:rPr>
+        <w:drawing>
+          <wp:inline distT="0" distB="0" distL="0" distR="0" wp14:anchorId="347B82AC" wp14:editId="0254D5B0">
+            <wp:extent cx="5400040" cy="1177925"/>
+            <wp:effectExtent l="0" t="0" r="0" b="3175"/>
+            <wp:docPr id="19" name="Imagen 19"/>
+            <wp:cNvGraphicFramePr>
+              <a:graphicFrameLocks xmlns:a="http://schemas.openxmlformats.org/drawingml/2006/main" noChangeAspect="1"/>
+            </wp:cNvGraphicFramePr>
+            <a:graphic xmlns:a="http://schemas.openxmlformats.org/drawingml/2006/main">
+              <a:graphicData uri="http://schemas.openxmlformats.org/drawingml/2006/picture">
+                <pic:pic xmlns:pic="http://schemas.openxmlformats.org/drawingml/2006/picture">
+                  <pic:nvPicPr>
+                    <pic:cNvPr id="19" name="Imagen 19"/>
+                    <pic:cNvPicPr/>
+                  </pic:nvPicPr>
+                  <pic:blipFill>
+                    <a:blip r:embed="rId20">
+                      <a:extLst>
+                        <a:ext uri="{28A0092B-C50C-407E-A947-70E740481C1C}">
+                          <a14:useLocalDpi xmlns:a14="http://schemas.microsoft.com/office/drawing/2010/main" val="0"/>
+                        </a:ext>
+                      </a:extLst>
+                    </a:blip>
+                    <a:stretch>
+                      <a:fillRect/>
+                    </a:stretch>
+                  </pic:blipFill>
+                  <pic:spPr>
+                    <a:xfrm>
+                      <a:off x="0" y="0"/>
+                      <a:ext cx="5400040" cy="1177925"/>
+                    </a:xfrm>
+                    <a:prstGeom prst="rect">
+                      <a:avLst/>
+                    </a:prstGeom>
+                  </pic:spPr>
+                </pic:pic>
+              </a:graphicData>
+            </a:graphic>
+          </wp:inline>
+        </w:drawing>
+      </w:r>
+      <w:r>
+        <w:rPr>
+          <w:noProof/>
+        </w:rPr>
+        <w:drawing>
+          <wp:inline distT="0" distB="0" distL="0" distR="0" wp14:anchorId="497FE56F" wp14:editId="24564B32">
+            <wp:extent cx="5400040" cy="1325245"/>
+            <wp:effectExtent l="0" t="0" r="0" b="8255"/>
+            <wp:docPr id="20" name="Imagen 20"/>
+            <wp:cNvGraphicFramePr>
+              <a:graphicFrameLocks xmlns:a="http://schemas.openxmlformats.org/drawingml/2006/main" noChangeAspect="1"/>
+            </wp:cNvGraphicFramePr>
+            <a:graphic xmlns:a="http://schemas.openxmlformats.org/drawingml/2006/main">
+              <a:graphicData uri="http://schemas.openxmlformats.org/drawingml/2006/picture">
+                <pic:pic xmlns:pic="http://schemas.openxmlformats.org/drawingml/2006/picture">
+                  <pic:nvPicPr>
+                    <pic:cNvPr id="20" name="Imagen 20"/>
+                    <pic:cNvPicPr/>
+                  </pic:nvPicPr>
+                  <pic:blipFill>
+                    <a:blip r:embed="rId21" cstate="print">
+                      <a:extLst>
+                        <a:ext uri="{28A0092B-C50C-407E-A947-70E740481C1C}">
+                          <a14:useLocalDpi xmlns:a14="http://schemas.microsoft.com/office/drawing/2010/main" val="0"/>
+                        </a:ext>
+                      </a:extLst>
+                    </a:blip>
+                    <a:stretch>
+                      <a:fillRect/>
+                    </a:stretch>
+                  </pic:blipFill>
+                  <pic:spPr>
+                    <a:xfrm>
+                      <a:off x="0" y="0"/>
+                      <a:ext cx="5400040" cy="1325245"/>
+                    </a:xfrm>
+                    <a:prstGeom prst="rect">
+                      <a:avLst/>
+                    </a:prstGeom>
+                  </pic:spPr>
+                </pic:pic>
+              </a:graphicData>
+            </a:graphic>
+          </wp:inline>
+        </w:drawing>
+      </w:r>
+      <w:r>
+        <w:rPr>
+          <w:noProof/>
+        </w:rPr>
+        <w:drawing>
+          <wp:inline distT="0" distB="0" distL="0" distR="0" wp14:anchorId="615D95E8" wp14:editId="1D8F7F2B">
+            <wp:extent cx="5400040" cy="1303020"/>
+            <wp:effectExtent l="0" t="0" r="0" b="0"/>
+            <wp:docPr id="21" name="Imagen 21"/>
+            <wp:cNvGraphicFramePr>
+              <a:graphicFrameLocks xmlns:a="http://schemas.openxmlformats.org/drawingml/2006/main" noChangeAspect="1"/>
+            </wp:cNvGraphicFramePr>
+            <a:graphic xmlns:a="http://schemas.openxmlformats.org/drawingml/2006/main">
+              <a:graphicData uri="http://schemas.openxmlformats.org/drawingml/2006/picture">
+                <pic:pic xmlns:pic="http://schemas.openxmlformats.org/drawingml/2006/picture">
+                  <pic:nvPicPr>
+                    <pic:cNvPr id="21" name="Imagen 21"/>
+                    <pic:cNvPicPr/>
+                  </pic:nvPicPr>
+                  <pic:blipFill>
+                    <a:blip r:embed="rId22">
+                      <a:extLst>
+                        <a:ext uri="{28A0092B-C50C-407E-A947-70E740481C1C}">
+                          <a14:useLocalDpi xmlns:a14="http://schemas.microsoft.com/office/drawing/2010/main" val="0"/>
+                        </a:ext>
+                      </a:extLst>
+                    </a:blip>
+                    <a:stretch>
+                      <a:fillRect/>
+                    </a:stretch>
+                  </pic:blipFill>
+                  <pic:spPr>
+                    <a:xfrm>
+                      <a:off x="0" y="0"/>
+                      <a:ext cx="5400040" cy="1303020"/>
+                    </a:xfrm>
+                    <a:prstGeom prst="rect">
+                      <a:avLst/>
+                    </a:prstGeom>
+                  </pic:spPr>
+                </pic:pic>
+              </a:graphicData>
+            </a:graphic>
+          </wp:inline>
+        </w:drawing>
+      </w:r>
+      <w:r>
+        <w:rPr>
+          <w:noProof/>
+        </w:rPr>
+        <w:drawing>
+          <wp:inline distT="0" distB="0" distL="0" distR="0" wp14:anchorId="7E9043C6" wp14:editId="250E6030">
+            <wp:extent cx="5400040" cy="1391285"/>
+            <wp:effectExtent l="0" t="0" r="0" b="0"/>
+            <wp:docPr id="22" name="Imagen 22"/>
+            <wp:cNvGraphicFramePr>
+              <a:graphicFrameLocks xmlns:a="http://schemas.openxmlformats.org/drawingml/2006/main" noChangeAspect="1"/>
+            </wp:cNvGraphicFramePr>
+            <a:graphic xmlns:a="http://schemas.openxmlformats.org/drawingml/2006/main">
+              <a:graphicData uri="http://schemas.openxmlformats.org/drawingml/2006/picture">
+                <pic:pic xmlns:pic="http://schemas.openxmlformats.org/drawingml/2006/picture">
+                  <pic:nvPicPr>
+                    <pic:cNvPr id="22" name="Imagen 22"/>
+                    <pic:cNvPicPr/>
+                  </pic:nvPicPr>
+                  <pic:blipFill>
+                    <a:blip r:embed="rId23">
+                      <a:extLst>
+                        <a:ext uri="{28A0092B-C50C-407E-A947-70E740481C1C}">
+                          <a14:useLocalDpi xmlns:a14="http://schemas.microsoft.com/office/drawing/2010/main" val="0"/>
+                        </a:ext>
+                      </a:extLst>
+                    </a:blip>
+                    <a:stretch>
+                      <a:fillRect/>
+                    </a:stretch>
+                  </pic:blipFill>
+                  <pic:spPr>
+                    <a:xfrm>
+                      <a:off x="0" y="0"/>
+                      <a:ext cx="5400040" cy="1391285"/>
+                    </a:xfrm>
+                    <a:prstGeom prst="rect">
+                      <a:avLst/>
+                    </a:prstGeom>
+                  </pic:spPr>
+                </pic:pic>
+              </a:graphicData>
+            </a:graphic>
+          </wp:inline>
+        </w:drawing>
+      </w:r>
+      <w:r>
+        <w:rPr>
+          <w:noProof/>
+        </w:rPr>
+        <w:lastRenderedPageBreak/>
+        <w:drawing>
+          <wp:inline distT="0" distB="0" distL="0" distR="0" wp14:anchorId="7C3D9630" wp14:editId="338CDF2D">
+            <wp:extent cx="5400040" cy="1337310"/>
+            <wp:effectExtent l="0" t="0" r="0" b="0"/>
+            <wp:docPr id="23" name="Imagen 23"/>
+            <wp:cNvGraphicFramePr>
+              <a:graphicFrameLocks xmlns:a="http://schemas.openxmlformats.org/drawingml/2006/main" noChangeAspect="1"/>
+            </wp:cNvGraphicFramePr>
+            <a:graphic xmlns:a="http://schemas.openxmlformats.org/drawingml/2006/main">
+              <a:graphicData uri="http://schemas.openxmlformats.org/drawingml/2006/picture">
+                <pic:pic xmlns:pic="http://schemas.openxmlformats.org/drawingml/2006/picture">
+                  <pic:nvPicPr>
+                    <pic:cNvPr id="23" name="Imagen 23"/>
+                    <pic:cNvPicPr/>
+                  </pic:nvPicPr>
+                  <pic:blipFill>
+                    <a:blip r:embed="rId24" cstate="print">
+                      <a:extLst>
+                        <a:ext uri="{28A0092B-C50C-407E-A947-70E740481C1C}">
+                          <a14:useLocalDpi xmlns:a14="http://schemas.microsoft.com/office/drawing/2010/main" val="0"/>
+                        </a:ext>
+                      </a:extLst>
+                    </a:blip>
+                    <a:stretch>
+                      <a:fillRect/>
+                    </a:stretch>
+                  </pic:blipFill>
+                  <pic:spPr>
+                    <a:xfrm>
+                      <a:off x="0" y="0"/>
+                      <a:ext cx="5400040" cy="1337310"/>
+                    </a:xfrm>
+                    <a:prstGeom prst="rect">
+                      <a:avLst/>
+                    </a:prstGeom>
+                  </pic:spPr>
+                </pic:pic>
+              </a:graphicData>
+            </a:graphic>
+          </wp:inline>
+        </w:drawing>
+      </w:r>
+      <w:r>
+        <w:rPr>
+          <w:noProof/>
+        </w:rPr>
+        <w:drawing>
+          <wp:inline distT="0" distB="0" distL="0" distR="0" wp14:anchorId="4BD33B9C" wp14:editId="34B9E547">
+            <wp:extent cx="5400040" cy="1307465"/>
+            <wp:effectExtent l="0" t="0" r="0" b="6985"/>
+            <wp:docPr id="24" name="Imagen 24"/>
+            <wp:cNvGraphicFramePr>
+              <a:graphicFrameLocks xmlns:a="http://schemas.openxmlformats.org/drawingml/2006/main" noChangeAspect="1"/>
+            </wp:cNvGraphicFramePr>
+            <a:graphic xmlns:a="http://schemas.openxmlformats.org/drawingml/2006/main">
+              <a:graphicData uri="http://schemas.openxmlformats.org/drawingml/2006/picture">
+                <pic:pic xmlns:pic="http://schemas.openxmlformats.org/drawingml/2006/picture">
+                  <pic:nvPicPr>
+                    <pic:cNvPr id="24" name="Imagen 24"/>
+                    <pic:cNvPicPr/>
+                  </pic:nvPicPr>
+                  <pic:blipFill>
+                    <a:blip r:embed="rId25">
+                      <a:extLst>
+                        <a:ext uri="{28A0092B-C50C-407E-A947-70E740481C1C}">
+                          <a14:useLocalDpi xmlns:a14="http://schemas.microsoft.com/office/drawing/2010/main" val="0"/>
+                        </a:ext>
+                      </a:extLst>
+                    </a:blip>
+                    <a:stretch>
+                      <a:fillRect/>
+                    </a:stretch>
+                  </pic:blipFill>
+                  <pic:spPr>
+                    <a:xfrm>
+                      <a:off x="0" y="0"/>
+                      <a:ext cx="5400040" cy="1307465"/>
+                    </a:xfrm>
+                    <a:prstGeom prst="rect">
+                      <a:avLst/>
+                    </a:prstGeom>
                   </pic:spPr>
                 </pic:pic>
               </a:graphicData>

</xml_diff>

<commit_message>
Reto 35 - Validacion Tipo Vehiculo - capturas
</commit_message>
<xml_diff>
--- a/placas/CAPTURAS.docx
+++ b/placas/CAPTURAS.docx
@@ -1092,6 +1092,197 @@
                     <a:xfrm>
                       <a:off x="0" y="0"/>
                       <a:ext cx="5400040" cy="1307465"/>
+                    </a:xfrm>
+                    <a:prstGeom prst="rect">
+                      <a:avLst/>
+                    </a:prstGeom>
+                  </pic:spPr>
+                </pic:pic>
+              </a:graphicData>
+            </a:graphic>
+          </wp:inline>
+        </w:drawing>
+      </w:r>
+    </w:p>
+    <w:p>
+      <w:r>
+        <w:t>VALIDACION TIPO VEHICULO</w:t>
+      </w:r>
+    </w:p>
+    <w:p>
+      <w:r>
+        <w:rPr>
+          <w:noProof/>
+        </w:rPr>
+        <w:drawing>
+          <wp:inline distT="0" distB="0" distL="0" distR="0" wp14:anchorId="0F2604CD" wp14:editId="7DB6A95A">
+            <wp:extent cx="5400040" cy="1153160"/>
+            <wp:effectExtent l="0" t="0" r="0" b="8890"/>
+            <wp:docPr id="25" name="Imagen 25"/>
+            <wp:cNvGraphicFramePr>
+              <a:graphicFrameLocks xmlns:a="http://schemas.openxmlformats.org/drawingml/2006/main" noChangeAspect="1"/>
+            </wp:cNvGraphicFramePr>
+            <a:graphic xmlns:a="http://schemas.openxmlformats.org/drawingml/2006/main">
+              <a:graphicData uri="http://schemas.openxmlformats.org/drawingml/2006/picture">
+                <pic:pic xmlns:pic="http://schemas.openxmlformats.org/drawingml/2006/picture">
+                  <pic:nvPicPr>
+                    <pic:cNvPr id="25" name="Imagen 25"/>
+                    <pic:cNvPicPr/>
+                  </pic:nvPicPr>
+                  <pic:blipFill>
+                    <a:blip r:embed="rId26" cstate="print">
+                      <a:extLst>
+                        <a:ext uri="{28A0092B-C50C-407E-A947-70E740481C1C}">
+                          <a14:useLocalDpi xmlns:a14="http://schemas.microsoft.com/office/drawing/2010/main" val="0"/>
+                        </a:ext>
+                      </a:extLst>
+                    </a:blip>
+                    <a:stretch>
+                      <a:fillRect/>
+                    </a:stretch>
+                  </pic:blipFill>
+                  <pic:spPr>
+                    <a:xfrm>
+                      <a:off x="0" y="0"/>
+                      <a:ext cx="5400040" cy="1153160"/>
+                    </a:xfrm>
+                    <a:prstGeom prst="rect">
+                      <a:avLst/>
+                    </a:prstGeom>
+                  </pic:spPr>
+                </pic:pic>
+              </a:graphicData>
+            </a:graphic>
+          </wp:inline>
+        </w:drawing>
+      </w:r>
+      <w:r>
+        <w:rPr>
+          <w:noProof/>
+        </w:rPr>
+        <w:drawing>
+          <wp:inline distT="0" distB="0" distL="0" distR="0" wp14:anchorId="72E59FBC" wp14:editId="04D9AF2C">
+            <wp:extent cx="5400040" cy="1192530"/>
+            <wp:effectExtent l="0" t="0" r="0" b="7620"/>
+            <wp:docPr id="26" name="Imagen 26"/>
+            <wp:cNvGraphicFramePr>
+              <a:graphicFrameLocks xmlns:a="http://schemas.openxmlformats.org/drawingml/2006/main" noChangeAspect="1"/>
+            </wp:cNvGraphicFramePr>
+            <a:graphic xmlns:a="http://schemas.openxmlformats.org/drawingml/2006/main">
+              <a:graphicData uri="http://schemas.openxmlformats.org/drawingml/2006/picture">
+                <pic:pic xmlns:pic="http://schemas.openxmlformats.org/drawingml/2006/picture">
+                  <pic:nvPicPr>
+                    <pic:cNvPr id="26" name="Imagen 26"/>
+                    <pic:cNvPicPr/>
+                  </pic:nvPicPr>
+                  <pic:blipFill>
+                    <a:blip r:embed="rId27">
+                      <a:extLst>
+                        <a:ext uri="{28A0092B-C50C-407E-A947-70E740481C1C}">
+                          <a14:useLocalDpi xmlns:a14="http://schemas.microsoft.com/office/drawing/2010/main" val="0"/>
+                        </a:ext>
+                      </a:extLst>
+                    </a:blip>
+                    <a:stretch>
+                      <a:fillRect/>
+                    </a:stretch>
+                  </pic:blipFill>
+                  <pic:spPr>
+                    <a:xfrm>
+                      <a:off x="0" y="0"/>
+                      <a:ext cx="5400040" cy="1192530"/>
+                    </a:xfrm>
+                    <a:prstGeom prst="rect">
+                      <a:avLst/>
+                    </a:prstGeom>
+                  </pic:spPr>
+                </pic:pic>
+              </a:graphicData>
+            </a:graphic>
+          </wp:inline>
+        </w:drawing>
+      </w:r>
+      <w:r>
+        <w:rPr>
+          <w:noProof/>
+        </w:rPr>
+        <w:drawing>
+          <wp:inline distT="0" distB="0" distL="0" distR="0" wp14:anchorId="4D7899B3" wp14:editId="6509BEE8">
+            <wp:extent cx="5400040" cy="1214755"/>
+            <wp:effectExtent l="0" t="0" r="0" b="4445"/>
+            <wp:docPr id="27" name="Imagen 27"/>
+            <wp:cNvGraphicFramePr>
+              <a:graphicFrameLocks xmlns:a="http://schemas.openxmlformats.org/drawingml/2006/main" noChangeAspect="1"/>
+            </wp:cNvGraphicFramePr>
+            <a:graphic xmlns:a="http://schemas.openxmlformats.org/drawingml/2006/main">
+              <a:graphicData uri="http://schemas.openxmlformats.org/drawingml/2006/picture">
+                <pic:pic xmlns:pic="http://schemas.openxmlformats.org/drawingml/2006/picture">
+                  <pic:nvPicPr>
+                    <pic:cNvPr id="27" name="Imagen 27"/>
+                    <pic:cNvPicPr/>
+                  </pic:nvPicPr>
+                  <pic:blipFill>
+                    <a:blip r:embed="rId28" cstate="print">
+                      <a:extLst>
+                        <a:ext uri="{28A0092B-C50C-407E-A947-70E740481C1C}">
+                          <a14:useLocalDpi xmlns:a14="http://schemas.microsoft.com/office/drawing/2010/main" val="0"/>
+                        </a:ext>
+                      </a:extLst>
+                    </a:blip>
+                    <a:stretch>
+                      <a:fillRect/>
+                    </a:stretch>
+                  </pic:blipFill>
+                  <pic:spPr>
+                    <a:xfrm>
+                      <a:off x="0" y="0"/>
+                      <a:ext cx="5400040" cy="1214755"/>
+                    </a:xfrm>
+                    <a:prstGeom prst="rect">
+                      <a:avLst/>
+                    </a:prstGeom>
+                  </pic:spPr>
+                </pic:pic>
+              </a:graphicData>
+            </a:graphic>
+          </wp:inline>
+        </w:drawing>
+      </w:r>
+      <w:r>
+        <w:rPr>
+          <w:noProof/>
+        </w:rPr>
+        <w:drawing>
+          <wp:inline distT="0" distB="0" distL="0" distR="0" wp14:anchorId="4CEF952F" wp14:editId="587B3FDE">
+            <wp:extent cx="5400040" cy="1152525"/>
+            <wp:effectExtent l="0" t="0" r="0" b="9525"/>
+            <wp:docPr id="28" name="Imagen 28"/>
+            <wp:cNvGraphicFramePr>
+              <a:graphicFrameLocks xmlns:a="http://schemas.openxmlformats.org/drawingml/2006/main" noChangeAspect="1"/>
+            </wp:cNvGraphicFramePr>
+            <a:graphic xmlns:a="http://schemas.openxmlformats.org/drawingml/2006/main">
+              <a:graphicData uri="http://schemas.openxmlformats.org/drawingml/2006/picture">
+                <pic:pic xmlns:pic="http://schemas.openxmlformats.org/drawingml/2006/picture">
+                  <pic:nvPicPr>
+                    <pic:cNvPr id="28" name="Imagen 28"/>
+                    <pic:cNvPicPr/>
+                  </pic:nvPicPr>
+                  <pic:blipFill>
+                    <a:blip r:embed="rId29" cstate="print">
+                      <a:extLst>
+                        <a:ext uri="{28A0092B-C50C-407E-A947-70E740481C1C}">
+                          <a14:useLocalDpi xmlns:a14="http://schemas.microsoft.com/office/drawing/2010/main" val="0"/>
+                        </a:ext>
+                      </a:extLst>
+                    </a:blip>
+                    <a:stretch>
+                      <a:fillRect/>
+                    </a:stretch>
+                  </pic:blipFill>
+                  <pic:spPr>
+                    <a:xfrm>
+                      <a:off x="0" y="0"/>
+                      <a:ext cx="5400040" cy="1152525"/>
                     </a:xfrm>
                     <a:prstGeom prst="rect">
                       <a:avLst/>

</xml_diff>

<commit_message>
Reto 35 - Validacion Dia Pico y Placa - capturas
</commit_message>
<xml_diff>
--- a/placas/CAPTURAS.docx
+++ b/placas/CAPTURAS.docx
@@ -1283,6 +1283,290 @@
                     <a:xfrm>
                       <a:off x="0" y="0"/>
                       <a:ext cx="5400040" cy="1152525"/>
+                    </a:xfrm>
+                    <a:prstGeom prst="rect">
+                      <a:avLst/>
+                    </a:prstGeom>
+                  </pic:spPr>
+                </pic:pic>
+              </a:graphicData>
+            </a:graphic>
+          </wp:inline>
+        </w:drawing>
+      </w:r>
+    </w:p>
+    <w:p>
+      <w:r>
+        <w:t>VALIDACION DIA PICO Y PLACA</w:t>
+      </w:r>
+    </w:p>
+    <w:p>
+      <w:r>
+        <w:rPr>
+          <w:noProof/>
+        </w:rPr>
+        <w:lastRenderedPageBreak/>
+        <w:drawing>
+          <wp:inline distT="0" distB="0" distL="0" distR="0" wp14:anchorId="6D1D3BEC" wp14:editId="56D8EFFB">
+            <wp:extent cx="5400040" cy="1141095"/>
+            <wp:effectExtent l="0" t="0" r="0" b="1905"/>
+            <wp:docPr id="29" name="Imagen 29"/>
+            <wp:cNvGraphicFramePr>
+              <a:graphicFrameLocks xmlns:a="http://schemas.openxmlformats.org/drawingml/2006/main" noChangeAspect="1"/>
+            </wp:cNvGraphicFramePr>
+            <a:graphic xmlns:a="http://schemas.openxmlformats.org/drawingml/2006/main">
+              <a:graphicData uri="http://schemas.openxmlformats.org/drawingml/2006/picture">
+                <pic:pic xmlns:pic="http://schemas.openxmlformats.org/drawingml/2006/picture">
+                  <pic:nvPicPr>
+                    <pic:cNvPr id="29" name="Imagen 29"/>
+                    <pic:cNvPicPr/>
+                  </pic:nvPicPr>
+                  <pic:blipFill>
+                    <a:blip r:embed="rId30">
+                      <a:extLst>
+                        <a:ext uri="{28A0092B-C50C-407E-A947-70E740481C1C}">
+                          <a14:useLocalDpi xmlns:a14="http://schemas.microsoft.com/office/drawing/2010/main" val="0"/>
+                        </a:ext>
+                      </a:extLst>
+                    </a:blip>
+                    <a:stretch>
+                      <a:fillRect/>
+                    </a:stretch>
+                  </pic:blipFill>
+                  <pic:spPr>
+                    <a:xfrm>
+                      <a:off x="0" y="0"/>
+                      <a:ext cx="5400040" cy="1141095"/>
+                    </a:xfrm>
+                    <a:prstGeom prst="rect">
+                      <a:avLst/>
+                    </a:prstGeom>
+                  </pic:spPr>
+                </pic:pic>
+              </a:graphicData>
+            </a:graphic>
+          </wp:inline>
+        </w:drawing>
+      </w:r>
+      <w:r>
+        <w:rPr>
+          <w:noProof/>
+        </w:rPr>
+        <w:drawing>
+          <wp:inline distT="0" distB="0" distL="0" distR="0" wp14:anchorId="0C0D3923" wp14:editId="5B7B4D78">
+            <wp:extent cx="5400040" cy="1151255"/>
+            <wp:effectExtent l="0" t="0" r="0" b="0"/>
+            <wp:docPr id="30" name="Imagen 30"/>
+            <wp:cNvGraphicFramePr>
+              <a:graphicFrameLocks xmlns:a="http://schemas.openxmlformats.org/drawingml/2006/main" noChangeAspect="1"/>
+            </wp:cNvGraphicFramePr>
+            <a:graphic xmlns:a="http://schemas.openxmlformats.org/drawingml/2006/main">
+              <a:graphicData uri="http://schemas.openxmlformats.org/drawingml/2006/picture">
+                <pic:pic xmlns:pic="http://schemas.openxmlformats.org/drawingml/2006/picture">
+                  <pic:nvPicPr>
+                    <pic:cNvPr id="30" name="Imagen 30"/>
+                    <pic:cNvPicPr/>
+                  </pic:nvPicPr>
+                  <pic:blipFill>
+                    <a:blip r:embed="rId31">
+                      <a:extLst>
+                        <a:ext uri="{28A0092B-C50C-407E-A947-70E740481C1C}">
+                          <a14:useLocalDpi xmlns:a14="http://schemas.microsoft.com/office/drawing/2010/main" val="0"/>
+                        </a:ext>
+                      </a:extLst>
+                    </a:blip>
+                    <a:stretch>
+                      <a:fillRect/>
+                    </a:stretch>
+                  </pic:blipFill>
+                  <pic:spPr>
+                    <a:xfrm>
+                      <a:off x="0" y="0"/>
+                      <a:ext cx="5400040" cy="1151255"/>
+                    </a:xfrm>
+                    <a:prstGeom prst="rect">
+                      <a:avLst/>
+                    </a:prstGeom>
+                  </pic:spPr>
+                </pic:pic>
+              </a:graphicData>
+            </a:graphic>
+          </wp:inline>
+        </w:drawing>
+      </w:r>
+      <w:r>
+        <w:rPr>
+          <w:noProof/>
+        </w:rPr>
+        <w:drawing>
+          <wp:inline distT="0" distB="0" distL="0" distR="0" wp14:anchorId="297A2960" wp14:editId="2457D3E8">
+            <wp:extent cx="5400040" cy="1222375"/>
+            <wp:effectExtent l="0" t="0" r="0" b="0"/>
+            <wp:docPr id="31" name="Imagen 31"/>
+            <wp:cNvGraphicFramePr>
+              <a:graphicFrameLocks xmlns:a="http://schemas.openxmlformats.org/drawingml/2006/main" noChangeAspect="1"/>
+            </wp:cNvGraphicFramePr>
+            <a:graphic xmlns:a="http://schemas.openxmlformats.org/drawingml/2006/main">
+              <a:graphicData uri="http://schemas.openxmlformats.org/drawingml/2006/picture">
+                <pic:pic xmlns:pic="http://schemas.openxmlformats.org/drawingml/2006/picture">
+                  <pic:nvPicPr>
+                    <pic:cNvPr id="31" name="Imagen 31"/>
+                    <pic:cNvPicPr/>
+                  </pic:nvPicPr>
+                  <pic:blipFill>
+                    <a:blip r:embed="rId32">
+                      <a:extLst>
+                        <a:ext uri="{28A0092B-C50C-407E-A947-70E740481C1C}">
+                          <a14:useLocalDpi xmlns:a14="http://schemas.microsoft.com/office/drawing/2010/main" val="0"/>
+                        </a:ext>
+                      </a:extLst>
+                    </a:blip>
+                    <a:stretch>
+                      <a:fillRect/>
+                    </a:stretch>
+                  </pic:blipFill>
+                  <pic:spPr>
+                    <a:xfrm>
+                      <a:off x="0" y="0"/>
+                      <a:ext cx="5400040" cy="1222375"/>
+                    </a:xfrm>
+                    <a:prstGeom prst="rect">
+                      <a:avLst/>
+                    </a:prstGeom>
+                  </pic:spPr>
+                </pic:pic>
+              </a:graphicData>
+            </a:graphic>
+          </wp:inline>
+        </w:drawing>
+      </w:r>
+      <w:r>
+        <w:rPr>
+          <w:noProof/>
+        </w:rPr>
+        <w:drawing>
+          <wp:inline distT="0" distB="0" distL="0" distR="0" wp14:anchorId="0EB4FC8A" wp14:editId="5869208E">
+            <wp:extent cx="5400040" cy="1170940"/>
+            <wp:effectExtent l="0" t="0" r="0" b="0"/>
+            <wp:docPr id="32" name="Imagen 32"/>
+            <wp:cNvGraphicFramePr>
+              <a:graphicFrameLocks xmlns:a="http://schemas.openxmlformats.org/drawingml/2006/main" noChangeAspect="1"/>
+            </wp:cNvGraphicFramePr>
+            <a:graphic xmlns:a="http://schemas.openxmlformats.org/drawingml/2006/main">
+              <a:graphicData uri="http://schemas.openxmlformats.org/drawingml/2006/picture">
+                <pic:pic xmlns:pic="http://schemas.openxmlformats.org/drawingml/2006/picture">
+                  <pic:nvPicPr>
+                    <pic:cNvPr id="32" name="Imagen 32"/>
+                    <pic:cNvPicPr/>
+                  </pic:nvPicPr>
+                  <pic:blipFill>
+                    <a:blip r:embed="rId33">
+                      <a:extLst>
+                        <a:ext uri="{28A0092B-C50C-407E-A947-70E740481C1C}">
+                          <a14:useLocalDpi xmlns:a14="http://schemas.microsoft.com/office/drawing/2010/main" val="0"/>
+                        </a:ext>
+                      </a:extLst>
+                    </a:blip>
+                    <a:stretch>
+                      <a:fillRect/>
+                    </a:stretch>
+                  </pic:blipFill>
+                  <pic:spPr>
+                    <a:xfrm>
+                      <a:off x="0" y="0"/>
+                      <a:ext cx="5400040" cy="1170940"/>
+                    </a:xfrm>
+                    <a:prstGeom prst="rect">
+                      <a:avLst/>
+                    </a:prstGeom>
+                  </pic:spPr>
+                </pic:pic>
+              </a:graphicData>
+            </a:graphic>
+          </wp:inline>
+        </w:drawing>
+      </w:r>
+      <w:r>
+        <w:rPr>
+          <w:noProof/>
+        </w:rPr>
+        <w:drawing>
+          <wp:inline distT="0" distB="0" distL="0" distR="0" wp14:anchorId="747F073A" wp14:editId="6F6ADA91">
+            <wp:extent cx="5400040" cy="1174750"/>
+            <wp:effectExtent l="0" t="0" r="0" b="6350"/>
+            <wp:docPr id="33" name="Imagen 33"/>
+            <wp:cNvGraphicFramePr>
+              <a:graphicFrameLocks xmlns:a="http://schemas.openxmlformats.org/drawingml/2006/main" noChangeAspect="1"/>
+            </wp:cNvGraphicFramePr>
+            <a:graphic xmlns:a="http://schemas.openxmlformats.org/drawingml/2006/main">
+              <a:graphicData uri="http://schemas.openxmlformats.org/drawingml/2006/picture">
+                <pic:pic xmlns:pic="http://schemas.openxmlformats.org/drawingml/2006/picture">
+                  <pic:nvPicPr>
+                    <pic:cNvPr id="33" name="Imagen 33"/>
+                    <pic:cNvPicPr/>
+                  </pic:nvPicPr>
+                  <pic:blipFill>
+                    <a:blip r:embed="rId34">
+                      <a:extLst>
+                        <a:ext uri="{28A0092B-C50C-407E-A947-70E740481C1C}">
+                          <a14:useLocalDpi xmlns:a14="http://schemas.microsoft.com/office/drawing/2010/main" val="0"/>
+                        </a:ext>
+                      </a:extLst>
+                    </a:blip>
+                    <a:stretch>
+                      <a:fillRect/>
+                    </a:stretch>
+                  </pic:blipFill>
+                  <pic:spPr>
+                    <a:xfrm>
+                      <a:off x="0" y="0"/>
+                      <a:ext cx="5400040" cy="1174750"/>
+                    </a:xfrm>
+                    <a:prstGeom prst="rect">
+                      <a:avLst/>
+                    </a:prstGeom>
+                  </pic:spPr>
+                </pic:pic>
+              </a:graphicData>
+            </a:graphic>
+          </wp:inline>
+        </w:drawing>
+      </w:r>
+      <w:r>
+        <w:rPr>
+          <w:noProof/>
+        </w:rPr>
+        <w:drawing>
+          <wp:inline distT="0" distB="0" distL="0" distR="0" wp14:anchorId="6512F326" wp14:editId="21DAA9F0">
+            <wp:extent cx="5400040" cy="1155065"/>
+            <wp:effectExtent l="0" t="0" r="0" b="6985"/>
+            <wp:docPr id="34" name="Imagen 34"/>
+            <wp:cNvGraphicFramePr>
+              <a:graphicFrameLocks xmlns:a="http://schemas.openxmlformats.org/drawingml/2006/main" noChangeAspect="1"/>
+            </wp:cNvGraphicFramePr>
+            <a:graphic xmlns:a="http://schemas.openxmlformats.org/drawingml/2006/main">
+              <a:graphicData uri="http://schemas.openxmlformats.org/drawingml/2006/picture">
+                <pic:pic xmlns:pic="http://schemas.openxmlformats.org/drawingml/2006/picture">
+                  <pic:nvPicPr>
+                    <pic:cNvPr id="34" name="Imagen 34"/>
+                    <pic:cNvPicPr/>
+                  </pic:nvPicPr>
+                  <pic:blipFill>
+                    <a:blip r:embed="rId35">
+                      <a:extLst>
+                        <a:ext uri="{28A0092B-C50C-407E-A947-70E740481C1C}">
+                          <a14:useLocalDpi xmlns:a14="http://schemas.microsoft.com/office/drawing/2010/main" val="0"/>
+                        </a:ext>
+                      </a:extLst>
+                    </a:blip>
+                    <a:stretch>
+                      <a:fillRect/>
+                    </a:stretch>
+                  </pic:blipFill>
+                  <pic:spPr>
+                    <a:xfrm>
+                      <a:off x="0" y="0"/>
+                      <a:ext cx="5400040" cy="1155065"/>
                     </a:xfrm>
                     <a:prstGeom prst="rect">
                       <a:avLst/>

</xml_diff>

<commit_message>
Reto 35 - se agrega funcion y boton limpiar  - capturas
</commit_message>
<xml_diff>
--- a/placas/CAPTURAS.docx
+++ b/placas/CAPTURAS.docx
@@ -1567,6 +1567,106 @@
                     <a:xfrm>
                       <a:off x="0" y="0"/>
                       <a:ext cx="5400040" cy="1155065"/>
+                    </a:xfrm>
+                    <a:prstGeom prst="rect">
+                      <a:avLst/>
+                    </a:prstGeom>
+                  </pic:spPr>
+                </pic:pic>
+              </a:graphicData>
+            </a:graphic>
+          </wp:inline>
+        </w:drawing>
+      </w:r>
+    </w:p>
+    <w:p>
+      <w:r>
+        <w:t>FUNCION Y BOTON LIMPIAR</w:t>
+      </w:r>
+    </w:p>
+    <w:p>
+      <w:r>
+        <w:rPr>
+          <w:noProof/>
+        </w:rPr>
+        <w:lastRenderedPageBreak/>
+        <w:drawing>
+          <wp:inline distT="0" distB="0" distL="0" distR="0" wp14:anchorId="567DBC73" wp14:editId="646961FD">
+            <wp:extent cx="5400040" cy="1233170"/>
+            <wp:effectExtent l="0" t="0" r="0" b="5080"/>
+            <wp:docPr id="35" name="Imagen 35"/>
+            <wp:cNvGraphicFramePr>
+              <a:graphicFrameLocks xmlns:a="http://schemas.openxmlformats.org/drawingml/2006/main" noChangeAspect="1"/>
+            </wp:cNvGraphicFramePr>
+            <a:graphic xmlns:a="http://schemas.openxmlformats.org/drawingml/2006/main">
+              <a:graphicData uri="http://schemas.openxmlformats.org/drawingml/2006/picture">
+                <pic:pic xmlns:pic="http://schemas.openxmlformats.org/drawingml/2006/picture">
+                  <pic:nvPicPr>
+                    <pic:cNvPr id="35" name="Imagen 35"/>
+                    <pic:cNvPicPr/>
+                  </pic:nvPicPr>
+                  <pic:blipFill>
+                    <a:blip r:embed="rId36">
+                      <a:extLst>
+                        <a:ext uri="{28A0092B-C50C-407E-A947-70E740481C1C}">
+                          <a14:useLocalDpi xmlns:a14="http://schemas.microsoft.com/office/drawing/2010/main" val="0"/>
+                        </a:ext>
+                      </a:extLst>
+                    </a:blip>
+                    <a:stretch>
+                      <a:fillRect/>
+                    </a:stretch>
+                  </pic:blipFill>
+                  <pic:spPr>
+                    <a:xfrm>
+                      <a:off x="0" y="0"/>
+                      <a:ext cx="5400040" cy="1233170"/>
+                    </a:xfrm>
+                    <a:prstGeom prst="rect">
+                      <a:avLst/>
+                    </a:prstGeom>
+                  </pic:spPr>
+                </pic:pic>
+              </a:graphicData>
+            </a:graphic>
+          </wp:inline>
+        </w:drawing>
+      </w:r>
+      <w:r>
+        <w:rPr>
+          <w:noProof/>
+        </w:rPr>
+        <w:drawing>
+          <wp:inline distT="0" distB="0" distL="0" distR="0" wp14:anchorId="605CB3CC" wp14:editId="0828B473">
+            <wp:extent cx="5400040" cy="1235710"/>
+            <wp:effectExtent l="0" t="0" r="0" b="2540"/>
+            <wp:docPr id="36" name="Imagen 36"/>
+            <wp:cNvGraphicFramePr>
+              <a:graphicFrameLocks xmlns:a="http://schemas.openxmlformats.org/drawingml/2006/main" noChangeAspect="1"/>
+            </wp:cNvGraphicFramePr>
+            <a:graphic xmlns:a="http://schemas.openxmlformats.org/drawingml/2006/main">
+              <a:graphicData uri="http://schemas.openxmlformats.org/drawingml/2006/picture">
+                <pic:pic xmlns:pic="http://schemas.openxmlformats.org/drawingml/2006/picture">
+                  <pic:nvPicPr>
+                    <pic:cNvPr id="36" name="Imagen 36"/>
+                    <pic:cNvPicPr/>
+                  </pic:nvPicPr>
+                  <pic:blipFill>
+                    <a:blip r:embed="rId37">
+                      <a:extLst>
+                        <a:ext uri="{28A0092B-C50C-407E-A947-70E740481C1C}">
+                          <a14:useLocalDpi xmlns:a14="http://schemas.microsoft.com/office/drawing/2010/main" val="0"/>
+                        </a:ext>
+                      </a:extLst>
+                    </a:blip>
+                    <a:stretch>
+                      <a:fillRect/>
+                    </a:stretch>
+                  </pic:blipFill>
+                  <pic:spPr>
+                    <a:xfrm>
+                      <a:off x="0" y="0"/>
+                      <a:ext cx="5400040" cy="1235710"/>
                     </a:xfrm>
                     <a:prstGeom prst="rect">
                       <a:avLst/>

</xml_diff>